<commit_message>
add new form called ListForm, written up class body of myaccount, including checks and syntax of sql, simplified cursor functions, inserted fields for my_account.html, changed submit button type in register.html.
</commit_message>
<xml_diff>
--- a/referenced items.docx
+++ b/referenced items.docx
@@ -93,6 +93,76 @@
             <w:rStyle w:val="Hyperlink"/>
           </w:rPr>
           <w:t xml:space="preserve"> - Stack Overflow</w:t>
+        </w:r>
+      </w:hyperlink>
+    </w:p>
+    <w:p>
+      <w:hyperlink r:id="rId8" w:history="1">
+        <w:r>
+          <w:rPr>
+            <w:rStyle w:val="Hyperlink"/>
+          </w:rPr>
+          <w:t>Create Login Page in Flask using sessions (opengenus.org)</w:t>
+        </w:r>
+      </w:hyperlink>
+    </w:p>
+    <w:p/>
+    <w:p>
+      <w:hyperlink r:id="rId9" w:history="1">
+        <w:r>
+          <w:rPr>
+            <w:rStyle w:val="Hyperlink"/>
+          </w:rPr>
+          <w:t xml:space="preserve">Login and Registration Project Using Flask and MySQL - </w:t>
+        </w:r>
+        <w:proofErr w:type="spellStart"/>
+        <w:r>
+          <w:rPr>
+            <w:rStyle w:val="Hyperlink"/>
+          </w:rPr>
+          <w:t>GeeksforGeeks</w:t>
+        </w:r>
+        <w:proofErr w:type="spellEnd"/>
+      </w:hyperlink>
+    </w:p>
+    <w:p/>
+    <w:p>
+      <w:hyperlink r:id="rId10" w:history="1">
+        <w:r>
+          <w:rPr>
+            <w:rStyle w:val="Hyperlink"/>
+          </w:rPr>
+          <w:t>Flask Tutorial #5 - Sessions - YouTube</w:t>
+        </w:r>
+      </w:hyperlink>
+    </w:p>
+    <w:p/>
+    <w:p>
+      <w:hyperlink r:id="rId11" w:history="1">
+        <w:r>
+          <w:rPr>
+            <w:rStyle w:val="Hyperlink"/>
+          </w:rPr>
+          <w:t xml:space="preserve">Python | Using for loop in Flask - </w:t>
+        </w:r>
+        <w:proofErr w:type="spellStart"/>
+        <w:r>
+          <w:rPr>
+            <w:rStyle w:val="Hyperlink"/>
+          </w:rPr>
+          <w:t>GeeksforGeeks</w:t>
+        </w:r>
+        <w:proofErr w:type="spellEnd"/>
+      </w:hyperlink>
+    </w:p>
+    <w:p/>
+    <w:p>
+      <w:hyperlink r:id="rId12" w:history="1">
+        <w:r>
+          <w:rPr>
+            <w:rStyle w:val="Hyperlink"/>
+          </w:rPr>
+          <w:t>How to Properly Check if a Variable is Empty in Python (pytutorial.com)</w:t>
         </w:r>
       </w:hyperlink>
     </w:p>

</xml_diff>

<commit_message>
development of README, reorganised layout as a package. working on readme, made a file of all used sql statements,
</commit_message>
<xml_diff>
--- a/referenced items.docx
+++ b/referenced items.docx
@@ -155,9 +155,18 @@
         <w:proofErr w:type="spellEnd"/>
       </w:hyperlink>
     </w:p>
-    <w:p/>
     <w:p>
       <w:hyperlink r:id="rId12" w:history="1">
+        <w:r>
+          <w:rPr>
+            <w:rStyle w:val="Hyperlink"/>
+          </w:rPr>
+          <w:t>CSRF Protection in Flask | TestDriven.io</w:t>
+        </w:r>
+      </w:hyperlink>
+    </w:p>
+    <w:p>
+      <w:hyperlink r:id="rId13" w:history="1">
         <w:r>
           <w:rPr>
             <w:rStyle w:val="Hyperlink"/>

</xml_diff>